<commit_message>
link added, changes made
</commit_message>
<xml_diff>
--- a/Szakdolgozat.docx
+++ b/Szakdolgozat.docx
@@ -320,7 +320,7 @@
           <w:noProof/>
         </w:rPr>
         <w:drawing>
-          <wp:anchor distT="0" distB="0" distL="114300" distR="114300" simplePos="0" relativeHeight="251651072" behindDoc="1" locked="0" layoutInCell="1" allowOverlap="1" wp14:anchorId="4EAE3308" wp14:editId="735E12CC">
+          <wp:anchor distT="0" distB="0" distL="114300" distR="114300" simplePos="0" relativeHeight="251651072" behindDoc="1" locked="0" layoutInCell="1" allowOverlap="1" wp14:anchorId="4EAE3308" wp14:editId="6F575725">
             <wp:simplePos x="0" y="0"/>
             <wp:positionH relativeFrom="margin">
               <wp:align>center</wp:align>
@@ -686,7 +686,7 @@
           <w:noProof/>
         </w:rPr>
         <w:drawing>
-          <wp:anchor distT="0" distB="0" distL="114300" distR="114300" simplePos="0" relativeHeight="251653120" behindDoc="1" locked="0" layoutInCell="1" allowOverlap="1" wp14:anchorId="44079671" wp14:editId="06D6A3FF">
+          <wp:anchor distT="0" distB="0" distL="114300" distR="114300" simplePos="0" relativeHeight="251653120" behindDoc="1" locked="0" layoutInCell="1" allowOverlap="1" wp14:anchorId="44079671" wp14:editId="36477B70">
             <wp:simplePos x="0" y="0"/>
             <wp:positionH relativeFrom="margin">
               <wp:align>center</wp:align>
@@ -2804,6 +2804,9 @@
         <w:jc w:val="both"/>
       </w:pPr>
       <w:r>
+        <w:rPr>
+          <w:noProof/>
+        </w:rPr>
         <w:lastRenderedPageBreak/>
         <w:drawing>
           <wp:inline distT="0" distB="0" distL="0" distR="0" wp14:anchorId="45779413" wp14:editId="366146B1">
@@ -2938,6 +2941,9 @@
         <w:jc w:val="both"/>
       </w:pPr>
       <w:r>
+        <w:rPr>
+          <w:noProof/>
+        </w:rPr>
         <w:drawing>
           <wp:inline distT="0" distB="0" distL="0" distR="0" wp14:anchorId="4B728420" wp14:editId="6F94E2EE">
             <wp:extent cx="5760720" cy="1311910"/>
@@ -3047,6 +3053,41 @@
         <w:t xml:space="preserve"> az esélyét.</w:t>
       </w:r>
     </w:p>
+    <w:p>
+      <w:r>
+        <w:br w:type="page"/>
+      </w:r>
+    </w:p>
+    <w:p>
+      <w:pPr>
+        <w:pStyle w:val="Cmsor2"/>
+        <w:rPr>
+          <w:color w:val="auto"/>
+        </w:rPr>
+      </w:pPr>
+      <w:r>
+        <w:rPr>
+          <w:color w:val="auto"/>
+        </w:rPr>
+        <w:lastRenderedPageBreak/>
+        <w:t xml:space="preserve">Véletlen bolyongás (Random </w:t>
+      </w:r>
+      <w:proofErr w:type="spellStart"/>
+      <w:r>
+        <w:rPr>
+          <w:color w:val="auto"/>
+        </w:rPr>
+        <w:t>Walk</w:t>
+      </w:r>
+      <w:proofErr w:type="spellEnd"/>
+      <w:r>
+        <w:rPr>
+          <w:color w:val="auto"/>
+        </w:rPr>
+        <w:t>)</w:t>
+      </w:r>
+    </w:p>
+    <w:p/>
     <w:sectPr>
       <w:footerReference w:type="default" r:id="rId22"/>
       <w:pgSz w:w="11906" w:h="16838"/>

</xml_diff>

<commit_message>
Unity is the next topic in the thesis
</commit_message>
<xml_diff>
--- a/Szakdolgozat.docx
+++ b/Szakdolgozat.docx
@@ -5,6 +5,7 @@
     <w:p>
       <w:pPr>
         <w:pStyle w:val="Cmsor1"/>
+        <w:ind w:left="0" w:firstLine="0"/>
         <w:jc w:val="both"/>
         <w:rPr>
           <w:color w:val="auto"/>
@@ -193,6 +194,7 @@
     <w:p>
       <w:pPr>
         <w:pStyle w:val="Cmsor1"/>
+        <w:ind w:left="0" w:hanging="6"/>
         <w:jc w:val="both"/>
         <w:rPr>
           <w:color w:val="auto"/>
@@ -320,7 +322,7 @@
           <w:noProof/>
         </w:rPr>
         <w:drawing>
-          <wp:anchor distT="0" distB="0" distL="114300" distR="114300" simplePos="0" relativeHeight="251651072" behindDoc="1" locked="0" layoutInCell="1" allowOverlap="1" wp14:anchorId="4EAE3308" wp14:editId="2F89BE00">
+          <wp:anchor distT="0" distB="0" distL="114300" distR="114300" simplePos="0" relativeHeight="251651072" behindDoc="1" locked="0" layoutInCell="1" allowOverlap="1" wp14:anchorId="4EAE3308" wp14:editId="17DE7BD3">
             <wp:simplePos x="0" y="0"/>
             <wp:positionH relativeFrom="margin">
               <wp:align>center</wp:align>
@@ -686,7 +688,7 @@
           <w:noProof/>
         </w:rPr>
         <w:drawing>
-          <wp:anchor distT="0" distB="0" distL="114300" distR="114300" simplePos="0" relativeHeight="251653120" behindDoc="1" locked="0" layoutInCell="1" allowOverlap="1" wp14:anchorId="44079671" wp14:editId="316CA1D9">
+          <wp:anchor distT="0" distB="0" distL="114300" distR="114300" simplePos="0" relativeHeight="251653120" behindDoc="1" locked="0" layoutInCell="1" allowOverlap="1" wp14:anchorId="44079671" wp14:editId="0CF7C21D">
             <wp:simplePos x="0" y="0"/>
             <wp:positionH relativeFrom="margin">
               <wp:align>center</wp:align>
@@ -3321,6 +3323,9 @@
         </w:pict>
       </w:r>
       <w:r>
+        <w:rPr>
+          <w:noProof/>
+        </w:rPr>
         <w:drawing>
           <wp:anchor distT="0" distB="0" distL="114300" distR="114300" simplePos="0" relativeHeight="251661824" behindDoc="1" locked="0" layoutInCell="1" allowOverlap="1" wp14:anchorId="12C42176" wp14:editId="00C60DAD">
             <wp:simplePos x="0" y="0"/>
@@ -3436,12 +3441,855 @@
     </w:p>
     <w:p>
       <w:pPr>
-        <w:spacing w:line="360" w:lineRule="auto"/>
-        <w:jc w:val="both"/>
-      </w:pPr>
-    </w:p>
+        <w:pStyle w:val="Cmsor1"/>
+        <w:ind w:left="0" w:firstLine="0"/>
+        <w:jc w:val="both"/>
+        <w:rPr>
+          <w:color w:val="auto"/>
+        </w:rPr>
+      </w:pPr>
+      <w:r>
+        <w:rPr>
+          <w:color w:val="auto"/>
+        </w:rPr>
+        <w:lastRenderedPageBreak/>
+        <w:t>2D platformer játék</w:t>
+      </w:r>
+      <w:r>
+        <w:rPr>
+          <w:color w:val="auto"/>
+        </w:rPr>
+        <w:t xml:space="preserve"> tervezése és</w:t>
+      </w:r>
+      <w:r>
+        <w:rPr>
+          <w:color w:val="auto"/>
+        </w:rPr>
+        <w:t xml:space="preserve"> fejlesztése a </w:t>
+      </w:r>
+      <w:proofErr w:type="spellStart"/>
+      <w:r>
+        <w:rPr>
+          <w:color w:val="auto"/>
+        </w:rPr>
+        <w:t>Unity</w:t>
+      </w:r>
+      <w:proofErr w:type="spellEnd"/>
+      <w:r>
+        <w:rPr>
+          <w:color w:val="auto"/>
+        </w:rPr>
+        <w:t xml:space="preserve"> játékmotor segítségével</w:t>
+      </w:r>
+    </w:p>
+    <w:p>
+      <w:pPr>
+        <w:pStyle w:val="Cmsor2"/>
+        <w:rPr>
+          <w:color w:val="auto"/>
+        </w:rPr>
+      </w:pPr>
+      <w:r>
+        <w:rPr>
+          <w:color w:val="auto"/>
+        </w:rPr>
+        <w:t>Játékmotorok</w:t>
+      </w:r>
+    </w:p>
+    <w:p>
+      <w:pPr>
+        <w:jc w:val="both"/>
+      </w:pPr>
+      <w:r>
+        <w:t>A játékmotor olyan szoftveres keretrendszer, amelyet elsősorban videojátékok fejlesztésére terveztek.</w:t>
+      </w:r>
+      <w:r>
+        <w:t xml:space="preserve"> </w:t>
+      </w:r>
+      <w:r>
+        <w:t xml:space="preserve">Ezek a motorok lehetővé teszik a játékfejlesztő cégek számára, hogy az összes munkájukat egy kész termékké egyesítsék. Manapság majdnem minden videójáték egy játékmotor segítségével készült. </w:t>
+      </w:r>
+      <w:r>
+        <w:t>Azért nevezzük „motoroknak”, mivel ezek működtetik a teljes játékvilágot, amit az ember elé tárnak.</w:t>
+      </w:r>
+    </w:p>
+    <w:p>
+      <w:pPr>
+        <w:jc w:val="both"/>
+      </w:pPr>
+      <w:r>
+        <w:t>A játékmotorok igen sokféle funkciót kínálnak, például 2D vagy 3D grafikus megjelenítést, ütközésérzékelő és -reagáló fizikamotort, hangot, szkriptelést, animációt, mesterséges intelligenciát, hálózatot, streaminget, memóriakezelést, szálkezelést, lokalizációs támogatást, jelenetgrafikát és videótámogatást a filmes jelenetekhez.</w:t>
+      </w:r>
+      <w:r>
+        <w:t xml:space="preserve"> </w:t>
+      </w:r>
+      <w:r>
+        <w:t>Ezek a funkciók megkönnyítik a játékfejlesztés összetett folyamat</w:t>
+      </w:r>
+      <w:r>
+        <w:t>ai</w:t>
+      </w:r>
+      <w:r>
+        <w:t>t azáltal, hogy automatizálják a legtöbb játékprojektben előforduló ismétlődő feladatokat</w:t>
+      </w:r>
+      <w:r>
+        <w:t xml:space="preserve"> és így</w:t>
+      </w:r>
+      <w:r>
+        <w:t xml:space="preserve"> jelentősen csökkent</w:t>
+      </w:r>
+      <w:r>
+        <w:t>ik</w:t>
+      </w:r>
+      <w:r>
+        <w:t xml:space="preserve"> a költségeket, a komplexitást és a piacra kerülési időt.</w:t>
+      </w:r>
+    </w:p>
+    <w:p>
+      <w:pPr>
+        <w:jc w:val="both"/>
+      </w:pPr>
+      <w:r>
+        <w:t>A játékmotoroknak két fő típusa van: a harmadik féltől származó</w:t>
+      </w:r>
+      <w:r>
+        <w:t xml:space="preserve"> motorok</w:t>
+      </w:r>
+      <w:r>
+        <w:t xml:space="preserve"> és a saját fejlesztésű motorok. A harmadik féltől származó motorokat vállalatok fejlesztik ki, hogy más stúdióknak </w:t>
+      </w:r>
+      <w:r>
+        <w:t>adják bérbe</w:t>
+      </w:r>
+      <w:r>
+        <w:t xml:space="preserve"> őket. Ezeket a motorokat úgy tervezték, hogy különböző játékműfajokat és játékstílusokat támogassanak. A jól ismert harmadik féltől származó motorok közé tartozik az Unreal Engine és a Unity.</w:t>
+      </w:r>
+      <w:r>
+        <w:t xml:space="preserve"> </w:t>
+      </w:r>
+      <w:r>
+        <w:t>Ugyanakkor a saját fejlesztésű motorokat egy játékstúdió házon belül, konkrét projektekhez fejleszti, ami lehetővé teszi a játék követelményeihez jobban illeszkedő és testre szabható funkciókat.</w:t>
+      </w:r>
+    </w:p>
+    <w:p>
+      <w:pPr>
+        <w:jc w:val="both"/>
+      </w:pPr>
+      <w:r>
+        <w:t xml:space="preserve">A játékmotorokat a játékfejlesztő csapat szinte minden tagja használja. A pályatervezők, az animátorok és a környezettervező művészek jelentős időt töltenek a motoron belüli munkával, a játék különböző </w:t>
+      </w:r>
+      <w:r>
+        <w:t>elemeit</w:t>
+      </w:r>
+      <w:r>
+        <w:t xml:space="preserve"> alakítva a környezettől kezdve a karakterek mozgatásán át a világításig.</w:t>
+      </w:r>
+    </w:p>
+    <w:p>
+      <w:pPr>
+        <w:jc w:val="both"/>
+      </w:pPr>
+      <w:r>
+        <w:t xml:space="preserve">A megfelelő játékmotor megválasztása több tényezőtől függ, például a projekt-költségvetéstől, a játék terjedelmétől, valamint a játékfejlesztő cég méretétől is függhet. </w:t>
+      </w:r>
+      <w:r>
+        <w:t>Míg a kisebb stúdiók a költség- és erőforrás-korlátok miatt harmadik féltől származó motorok mellett dönthetnek, addig a nagyobb, több erőforrással rendelkező stúdiók saját motorokat fejleszthetnek a játékuk speciális igényeinek kielégítésére.</w:t>
+      </w:r>
+    </w:p>
+    <w:p>
+      <w:r>
+        <w:br w:type="page"/>
+      </w:r>
+    </w:p>
+    <w:p>
+      <w:pPr>
+        <w:pStyle w:val="Cmsor3"/>
+        <w:rPr>
+          <w:color w:val="auto"/>
+        </w:rPr>
+      </w:pPr>
+      <w:r>
+        <w:rPr>
+          <w:color w:val="auto"/>
+        </w:rPr>
+        <w:lastRenderedPageBreak/>
+        <w:t>A</w:t>
+      </w:r>
+      <w:r>
+        <w:rPr>
+          <w:color w:val="auto"/>
+        </w:rPr>
+        <w:t>z</w:t>
+      </w:r>
+      <w:r>
+        <w:rPr>
+          <w:color w:val="auto"/>
+        </w:rPr>
+        <w:t xml:space="preserve"> </w:t>
+      </w:r>
+      <w:proofErr w:type="spellStart"/>
+      <w:r>
+        <w:rPr>
+          <w:color w:val="auto"/>
+        </w:rPr>
+        <w:t>Un</w:t>
+      </w:r>
+      <w:r>
+        <w:rPr>
+          <w:color w:val="auto"/>
+        </w:rPr>
+        <w:t>real</w:t>
+      </w:r>
+      <w:proofErr w:type="spellEnd"/>
+      <w:r>
+        <w:rPr>
+          <w:color w:val="auto"/>
+        </w:rPr>
+        <w:t xml:space="preserve"> </w:t>
+      </w:r>
+      <w:proofErr w:type="spellStart"/>
+      <w:r>
+        <w:rPr>
+          <w:color w:val="auto"/>
+        </w:rPr>
+        <w:t>Engine</w:t>
+      </w:r>
+      <w:proofErr w:type="spellEnd"/>
+      <w:r>
+        <w:rPr>
+          <w:color w:val="auto"/>
+        </w:rPr>
+        <w:t xml:space="preserve"> játékmotor</w:t>
+      </w:r>
+    </w:p>
+    <w:p>
+      <w:pPr>
+        <w:jc w:val="both"/>
+      </w:pPr>
+      <w:r>
+        <w:t xml:space="preserve">Az </w:t>
+      </w:r>
+      <w:proofErr w:type="spellStart"/>
+      <w:r>
+        <w:t>Epic</w:t>
+      </w:r>
+      <w:proofErr w:type="spellEnd"/>
+      <w:r>
+        <w:t xml:space="preserve"> </w:t>
+      </w:r>
+      <w:proofErr w:type="spellStart"/>
+      <w:r>
+        <w:t>Games</w:t>
+      </w:r>
+      <w:proofErr w:type="spellEnd"/>
+      <w:r>
+        <w:t xml:space="preserve"> által fejlesztett </w:t>
+      </w:r>
+      <w:proofErr w:type="spellStart"/>
+      <w:r>
+        <w:t>Unreal</w:t>
+      </w:r>
+      <w:proofErr w:type="spellEnd"/>
+      <w:r>
+        <w:t xml:space="preserve"> </w:t>
+      </w:r>
+      <w:proofErr w:type="spellStart"/>
+      <w:r>
+        <w:t>Engine</w:t>
+      </w:r>
+      <w:proofErr w:type="spellEnd"/>
+      <w:r>
+        <w:t xml:space="preserve"> gazdag múltra tekint vissza a videojáték-fejlesztés világában. A motort eredetileg Tim Sweeney alkotta meg az 1998-ban megjelent "</w:t>
+      </w:r>
+      <w:proofErr w:type="spellStart"/>
+      <w:r>
+        <w:t>Unreal</w:t>
+      </w:r>
+      <w:proofErr w:type="spellEnd"/>
+      <w:r>
+        <w:t xml:space="preserve">" című </w:t>
+      </w:r>
+      <w:r>
+        <w:t>„first-person”</w:t>
+      </w:r>
+      <w:r>
+        <w:t xml:space="preserve"> lövöldözős játékhoz, de az évek során jelentősen fejlődött. Az első generációja a szoftveres renderelési képességeiről volt nevezetes, később pedig a dedikált grafikus kártyák teljesítményének kihasználásáról.</w:t>
+      </w:r>
+    </w:p>
+    <w:p>
+      <w:pPr>
+        <w:jc w:val="both"/>
+      </w:pPr>
+      <w:r>
+        <w:t xml:space="preserve">Az </w:t>
+      </w:r>
+      <w:proofErr w:type="spellStart"/>
+      <w:r>
+        <w:t>Unreal</w:t>
+      </w:r>
+      <w:proofErr w:type="spellEnd"/>
+      <w:r>
+        <w:t xml:space="preserve"> </w:t>
+      </w:r>
+      <w:proofErr w:type="spellStart"/>
+      <w:r>
+        <w:t>Engine</w:t>
+      </w:r>
+      <w:proofErr w:type="spellEnd"/>
+      <w:r>
+        <w:t xml:space="preserve"> egy teljes körű, fejlett fizikai motorral rendelkező, nyílt forráskódú játékmotor, amelyet, ha nem kereskedelmi célra használunk, akkor ingyenes.</w:t>
+      </w:r>
+      <w:r>
+        <w:t xml:space="preserve"> </w:t>
+      </w:r>
+      <w:r>
+        <w:t xml:space="preserve">Az </w:t>
+      </w:r>
+      <w:proofErr w:type="spellStart"/>
+      <w:r>
+        <w:t>Unreal</w:t>
+      </w:r>
+      <w:proofErr w:type="spellEnd"/>
+      <w:r>
+        <w:t xml:space="preserve"> </w:t>
+      </w:r>
+      <w:proofErr w:type="spellStart"/>
+      <w:r>
+        <w:t>Engine</w:t>
+      </w:r>
+      <w:proofErr w:type="spellEnd"/>
+      <w:r>
+        <w:t xml:space="preserve"> emellett támogatja a különböző platformokra való telepítést, többek között a Windows PC, PlayStation, Xbox, </w:t>
+      </w:r>
+      <w:proofErr w:type="spellStart"/>
+      <w:r>
+        <w:t>macOS</w:t>
+      </w:r>
+      <w:proofErr w:type="spellEnd"/>
+      <w:r>
+        <w:t xml:space="preserve">, iOS és Android platformokra, és visszafelé kompatibilis az </w:t>
+      </w:r>
+      <w:proofErr w:type="spellStart"/>
+      <w:r>
+        <w:t>Unreal</w:t>
+      </w:r>
+      <w:proofErr w:type="spellEnd"/>
+      <w:r>
+        <w:t xml:space="preserve"> </w:t>
+      </w:r>
+      <w:proofErr w:type="spellStart"/>
+      <w:r>
+        <w:t>Engine</w:t>
+      </w:r>
+      <w:proofErr w:type="spellEnd"/>
+      <w:r>
+        <w:t xml:space="preserve"> 4 egyes korábbi verzióival.</w:t>
+      </w:r>
+      <w:r>
+        <w:t xml:space="preserve"> A játékmotort C++ nyelven írták, és ez is a hivatalos scripting nyelve, de a kezdő programozók bátran használhatják a </w:t>
+      </w:r>
+      <w:r>
+        <w:t xml:space="preserve">motor </w:t>
+      </w:r>
+      <w:proofErr w:type="spellStart"/>
+      <w:r>
+        <w:t>Blueprint</w:t>
+      </w:r>
+      <w:proofErr w:type="spellEnd"/>
+      <w:r>
+        <w:t xml:space="preserve"> névre hallgató</w:t>
+      </w:r>
+      <w:r>
+        <w:t xml:space="preserve"> </w:t>
+      </w:r>
+      <w:proofErr w:type="spellStart"/>
+      <w:r>
+        <w:t>visual</w:t>
+      </w:r>
+      <w:proofErr w:type="spellEnd"/>
+      <w:r>
+        <w:t xml:space="preserve"> scripting rendszerét.</w:t>
+      </w:r>
+    </w:p>
+    <w:p>
+      <w:pPr>
+        <w:keepNext/>
+        <w:jc w:val="both"/>
+      </w:pPr>
+      <w:r>
+        <w:rPr>
+          <w:noProof/>
+        </w:rPr>
+        <w:drawing>
+          <wp:inline distT="0" distB="0" distL="0" distR="0" wp14:anchorId="7CA59F15" wp14:editId="28B7BF8A">
+            <wp:extent cx="5760720" cy="3240405"/>
+            <wp:effectExtent l="0" t="0" r="0" b="0"/>
+            <wp:docPr id="1762938881" name="Kép 3" descr="A képen képernyőkép, szöveg, Multimédiás szoftver, szoftver látható&#10;&#10;Automatikusan generált leírás"/>
+            <wp:cNvGraphicFramePr>
+              <a:graphicFrameLocks xmlns:a="http://schemas.openxmlformats.org/drawingml/2006/main" noChangeAspect="1"/>
+            </wp:cNvGraphicFramePr>
+            <a:graphic xmlns:a="http://schemas.openxmlformats.org/drawingml/2006/main">
+              <a:graphicData uri="http://schemas.openxmlformats.org/drawingml/2006/picture">
+                <pic:pic xmlns:pic="http://schemas.openxmlformats.org/drawingml/2006/picture">
+                  <pic:nvPicPr>
+                    <pic:cNvPr id="1762938881" name="Kép 3" descr="A képen képernyőkép, szöveg, Multimédiás szoftver, szoftver látható&#10;&#10;Automatikusan generált leírás"/>
+                    <pic:cNvPicPr/>
+                  </pic:nvPicPr>
+                  <pic:blipFill>
+                    <a:blip r:embed="rId23" cstate="print">
+                      <a:extLst>
+                        <a:ext uri="{28A0092B-C50C-407E-A947-70E740481C1C}">
+                          <a14:useLocalDpi xmlns:a14="http://schemas.microsoft.com/office/drawing/2010/main" val="0"/>
+                        </a:ext>
+                      </a:extLst>
+                    </a:blip>
+                    <a:stretch>
+                      <a:fillRect/>
+                    </a:stretch>
+                  </pic:blipFill>
+                  <pic:spPr>
+                    <a:xfrm>
+                      <a:off x="0" y="0"/>
+                      <a:ext cx="5760720" cy="3240405"/>
+                    </a:xfrm>
+                    <a:prstGeom prst="rect">
+                      <a:avLst/>
+                    </a:prstGeom>
+                  </pic:spPr>
+                </pic:pic>
+              </a:graphicData>
+            </a:graphic>
+          </wp:inline>
+        </w:drawing>
+      </w:r>
+    </w:p>
+    <w:p>
+      <w:pPr>
+        <w:pStyle w:val="Kpalrs"/>
+        <w:jc w:val="center"/>
+      </w:pPr>
+      <w:r>
+        <w:fldChar w:fldCharType="begin"/>
+      </w:r>
+      <w:r>
+        <w:instrText xml:space="preserve"> STYLEREF 3 \s </w:instrText>
+      </w:r>
+      <w:r>
+        <w:fldChar w:fldCharType="separate"/>
+      </w:r>
+      <w:r>
+        <w:rPr>
+          <w:noProof/>
+        </w:rPr>
+        <w:t>3.1.1</w:t>
+      </w:r>
+      <w:r>
+        <w:fldChar w:fldCharType="end"/>
+      </w:r>
+      <w:r>
+        <w:t>.</w:t>
+      </w:r>
+      <w:r>
+        <w:fldChar w:fldCharType="begin"/>
+      </w:r>
+      <w:r>
+        <w:instrText xml:space="preserve"> SEQ ábra \* ARABIC \s 3 </w:instrText>
+      </w:r>
+      <w:r>
+        <w:fldChar w:fldCharType="separate"/>
+      </w:r>
+      <w:r>
+        <w:rPr>
+          <w:noProof/>
+        </w:rPr>
+        <w:t>1</w:t>
+      </w:r>
+      <w:r>
+        <w:fldChar w:fldCharType="end"/>
+      </w:r>
+      <w:r>
+        <w:t xml:space="preserve">. ábra. Az </w:t>
+      </w:r>
+      <w:proofErr w:type="spellStart"/>
+      <w:r>
+        <w:t>Unreal</w:t>
+      </w:r>
+      <w:proofErr w:type="spellEnd"/>
+      <w:r>
+        <w:t xml:space="preserve"> </w:t>
+      </w:r>
+      <w:proofErr w:type="spellStart"/>
+      <w:r>
+        <w:t>Engine</w:t>
+      </w:r>
+      <w:proofErr w:type="spellEnd"/>
+      <w:r>
+        <w:t xml:space="preserve"> </w:t>
+      </w:r>
+      <w:proofErr w:type="spellStart"/>
+      <w:r>
+        <w:t>Blueprint</w:t>
+      </w:r>
+      <w:proofErr w:type="spellEnd"/>
+      <w:r>
+        <w:t xml:space="preserve"> nevezetű </w:t>
+      </w:r>
+      <w:proofErr w:type="spellStart"/>
+      <w:r>
+        <w:t>visual</w:t>
+      </w:r>
+      <w:proofErr w:type="spellEnd"/>
+      <w:r>
+        <w:t xml:space="preserve"> scripting rendszere</w:t>
+      </w:r>
+    </w:p>
+    <w:p>
+      <w:pPr>
+        <w:jc w:val="both"/>
+      </w:pPr>
+      <w:r>
+        <w:t xml:space="preserve">Az </w:t>
+      </w:r>
+      <w:proofErr w:type="spellStart"/>
+      <w:r>
+        <w:t>Unreal</w:t>
+      </w:r>
+      <w:proofErr w:type="spellEnd"/>
+      <w:r>
+        <w:t xml:space="preserve"> </w:t>
+      </w:r>
+      <w:proofErr w:type="spellStart"/>
+      <w:r>
+        <w:t>Engine</w:t>
+      </w:r>
+      <w:proofErr w:type="spellEnd"/>
+      <w:r>
+        <w:t xml:space="preserve"> népszerűsége és sokoldalúsága nem csak a rendkívül valósághű grafikai képességeinek köszönhető, hanem annak is, hogy a játékokon kívül is széles körben használják, például a film- és televíziós produkciókban.</w:t>
+      </w:r>
+    </w:p>
+    <w:p>
+      <w:r>
+        <w:br w:type="page"/>
+      </w:r>
+    </w:p>
+    <w:p>
+      <w:pPr>
+        <w:pStyle w:val="Cmsor3"/>
+        <w:rPr>
+          <w:color w:val="auto"/>
+        </w:rPr>
+      </w:pPr>
+      <w:r>
+        <w:rPr>
+          <w:color w:val="auto"/>
+        </w:rPr>
+        <w:lastRenderedPageBreak/>
+        <w:t xml:space="preserve">A </w:t>
+      </w:r>
+      <w:proofErr w:type="spellStart"/>
+      <w:r>
+        <w:rPr>
+          <w:color w:val="auto"/>
+        </w:rPr>
+        <w:t>Godot</w:t>
+      </w:r>
+      <w:proofErr w:type="spellEnd"/>
+      <w:r>
+        <w:rPr>
+          <w:color w:val="auto"/>
+        </w:rPr>
+        <w:t xml:space="preserve"> játékmotor</w:t>
+      </w:r>
+    </w:p>
+    <w:p>
+      <w:pPr>
+        <w:jc w:val="both"/>
+      </w:pPr>
+      <w:r>
+        <w:t xml:space="preserve">A </w:t>
+      </w:r>
+      <w:proofErr w:type="spellStart"/>
+      <w:r>
+        <w:t>Godot</w:t>
+      </w:r>
+      <w:proofErr w:type="spellEnd"/>
+      <w:r>
+        <w:t xml:space="preserve"> </w:t>
+      </w:r>
+      <w:proofErr w:type="spellStart"/>
+      <w:r>
+        <w:t>Engine</w:t>
+      </w:r>
+      <w:proofErr w:type="spellEnd"/>
+      <w:r>
+        <w:t xml:space="preserve"> egy sokoldalú, ingyenes és nyílt forráskódú játékmotor 2D-s és 3D-s játékok készítéséhez.</w:t>
+      </w:r>
+      <w:r>
+        <w:t xml:space="preserve"> </w:t>
+      </w:r>
+      <w:r>
+        <w:t xml:space="preserve">A </w:t>
+      </w:r>
+      <w:proofErr w:type="spellStart"/>
+      <w:r>
+        <w:t>Godot</w:t>
+      </w:r>
+      <w:proofErr w:type="spellEnd"/>
+      <w:r>
+        <w:t xml:space="preserve"> lehetővé teszi a videojáték-fejlesztők számára, hogy 3D-s és 2D-s játékokat készítsenek több programozási nyelv, például C++, C# és GDScript használatával.</w:t>
+      </w:r>
+      <w:r>
+        <w:t xml:space="preserve"> A programozásban kevésbé jártas játékfejlesztők használhatják a </w:t>
+      </w:r>
+      <w:proofErr w:type="spellStart"/>
+      <w:r>
+        <w:t>Godot</w:t>
+      </w:r>
+      <w:proofErr w:type="spellEnd"/>
+      <w:r>
+        <w:t xml:space="preserve"> </w:t>
+      </w:r>
+      <w:proofErr w:type="spellStart"/>
+      <w:r>
+        <w:t>visual</w:t>
+      </w:r>
+      <w:proofErr w:type="spellEnd"/>
+      <w:r>
+        <w:t xml:space="preserve"> scripting funkcióját is.</w:t>
+      </w:r>
+      <w:r>
+        <w:t xml:space="preserve"> A fejlesztés megkönnyítése érdekében csomópontok hierarchiáját használja. Egy csomóponttípusból osztályok származtathatók, hogy speciálisabb csomóponttípusokat hozzanak létre, amelyek </w:t>
+      </w:r>
+      <w:proofErr w:type="spellStart"/>
+      <w:r>
+        <w:t>öröklik</w:t>
+      </w:r>
+      <w:proofErr w:type="spellEnd"/>
+      <w:r>
+        <w:t xml:space="preserve"> a viselkedést.</w:t>
+      </w:r>
+      <w:r>
+        <w:t xml:space="preserve"> </w:t>
+      </w:r>
+      <w:r>
+        <w:t xml:space="preserve">A </w:t>
+      </w:r>
+      <w:proofErr w:type="spellStart"/>
+      <w:r>
+        <w:t>Godot</w:t>
+      </w:r>
+      <w:proofErr w:type="spellEnd"/>
+      <w:r>
+        <w:t xml:space="preserve"> szerkesztője támogatja az olyan asztali platformokat, mint a Linux, a </w:t>
+      </w:r>
+      <w:proofErr w:type="spellStart"/>
+      <w:r>
+        <w:t>macOS</w:t>
+      </w:r>
+      <w:proofErr w:type="spellEnd"/>
+      <w:r>
+        <w:t xml:space="preserve"> és a Windows, valamint az </w:t>
+      </w:r>
+      <w:proofErr w:type="spellStart"/>
+      <w:r>
+        <w:t>androidos</w:t>
+      </w:r>
+      <w:proofErr w:type="spellEnd"/>
+      <w:r>
+        <w:t xml:space="preserve"> telefonokat és táblagépeket. Bár konzolokon is futtatható, a nyílt forráskódú licenckorlátozások miatt a népszerű konzolok hivatalos támogatása nem érhető el.</w:t>
+      </w:r>
+    </w:p>
+    <w:p>
+      <w:pPr>
+        <w:keepNext/>
+        <w:jc w:val="both"/>
+      </w:pPr>
+      <w:r>
+        <w:rPr>
+          <w:noProof/>
+        </w:rPr>
+        <w:drawing>
+          <wp:inline distT="0" distB="0" distL="0" distR="0" wp14:anchorId="0675BBD9" wp14:editId="012C4F49">
+            <wp:extent cx="5760720" cy="3240405"/>
+            <wp:effectExtent l="0" t="0" r="0" b="0"/>
+            <wp:docPr id="1964837054" name="Kép 4" descr="A képen szöveg, képernyőkép, Grafikai szoftver, Multimédiás szoftver látható&#10;&#10;Automatikusan generált leírás"/>
+            <wp:cNvGraphicFramePr>
+              <a:graphicFrameLocks xmlns:a="http://schemas.openxmlformats.org/drawingml/2006/main" noChangeAspect="1"/>
+            </wp:cNvGraphicFramePr>
+            <a:graphic xmlns:a="http://schemas.openxmlformats.org/drawingml/2006/main">
+              <a:graphicData uri="http://schemas.openxmlformats.org/drawingml/2006/picture">
+                <pic:pic xmlns:pic="http://schemas.openxmlformats.org/drawingml/2006/picture">
+                  <pic:nvPicPr>
+                    <pic:cNvPr id="1964837054" name="Kép 4" descr="A képen szöveg, képernyőkép, Grafikai szoftver, Multimédiás szoftver látható&#10;&#10;Automatikusan generált leírás"/>
+                    <pic:cNvPicPr/>
+                  </pic:nvPicPr>
+                  <pic:blipFill>
+                    <a:blip r:embed="rId24" cstate="print">
+                      <a:extLst>
+                        <a:ext uri="{28A0092B-C50C-407E-A947-70E740481C1C}">
+                          <a14:useLocalDpi xmlns:a14="http://schemas.microsoft.com/office/drawing/2010/main" val="0"/>
+                        </a:ext>
+                      </a:extLst>
+                    </a:blip>
+                    <a:stretch>
+                      <a:fillRect/>
+                    </a:stretch>
+                  </pic:blipFill>
+                  <pic:spPr>
+                    <a:xfrm>
+                      <a:off x="0" y="0"/>
+                      <a:ext cx="5760720" cy="3240405"/>
+                    </a:xfrm>
+                    <a:prstGeom prst="rect">
+                      <a:avLst/>
+                    </a:prstGeom>
+                  </pic:spPr>
+                </pic:pic>
+              </a:graphicData>
+            </a:graphic>
+          </wp:inline>
+        </w:drawing>
+      </w:r>
+    </w:p>
+    <w:p>
+      <w:pPr>
+        <w:pStyle w:val="Kpalrs"/>
+        <w:jc w:val="center"/>
+      </w:pPr>
+      <w:r>
+        <w:fldChar w:fldCharType="begin"/>
+      </w:r>
+      <w:r>
+        <w:instrText xml:space="preserve"> STYLEREF 3 \s </w:instrText>
+      </w:r>
+      <w:r>
+        <w:fldChar w:fldCharType="separate"/>
+      </w:r>
+      <w:r>
+        <w:rPr>
+          <w:noProof/>
+        </w:rPr>
+        <w:t>3.1.2</w:t>
+      </w:r>
+      <w:r>
+        <w:fldChar w:fldCharType="end"/>
+      </w:r>
+      <w:r>
+        <w:t>.</w:t>
+      </w:r>
+      <w:r>
+        <w:fldChar w:fldCharType="begin"/>
+      </w:r>
+      <w:r>
+        <w:instrText xml:space="preserve"> SEQ ábra \* ARABIC \s 3 </w:instrText>
+      </w:r>
+      <w:r>
+        <w:fldChar w:fldCharType="separate"/>
+      </w:r>
+      <w:r>
+        <w:rPr>
+          <w:noProof/>
+        </w:rPr>
+        <w:t>1</w:t>
+      </w:r>
+      <w:r>
+        <w:fldChar w:fldCharType="end"/>
+      </w:r>
+      <w:r>
+        <w:t xml:space="preserve">. ábra. A </w:t>
+      </w:r>
+      <w:proofErr w:type="spellStart"/>
+      <w:r>
+        <w:t>Godot</w:t>
+      </w:r>
+      <w:proofErr w:type="spellEnd"/>
+      <w:r>
+        <w:t xml:space="preserve"> </w:t>
+      </w:r>
+      <w:proofErr w:type="spellStart"/>
+      <w:r>
+        <w:t>engine</w:t>
+      </w:r>
+      <w:proofErr w:type="spellEnd"/>
+      <w:r>
+        <w:t xml:space="preserve"> </w:t>
+      </w:r>
+      <w:proofErr w:type="spellStart"/>
+      <w:r>
+        <w:t>visual</w:t>
+      </w:r>
+      <w:proofErr w:type="spellEnd"/>
+      <w:r>
+        <w:t xml:space="preserve"> scripting rendszere</w:t>
+      </w:r>
+    </w:p>
+    <w:p>
+      <w:pPr>
+        <w:jc w:val="both"/>
+      </w:pPr>
+      <w:r>
+        <w:t xml:space="preserve">A </w:t>
+      </w:r>
+      <w:proofErr w:type="spellStart"/>
+      <w:r>
+        <w:t>Godot</w:t>
+      </w:r>
+      <w:proofErr w:type="spellEnd"/>
+      <w:r>
+        <w:t xml:space="preserve"> nagy és aktív közösséggel rendelkezik, amely rengeteg forrást, oktatóanyagot és fórumot biztosít a tanuláshoz és problémamegoldáshoz.</w:t>
+      </w:r>
+      <w:r>
+        <w:t xml:space="preserve"> </w:t>
+      </w:r>
+      <w:r>
+        <w:t xml:space="preserve">A </w:t>
+      </w:r>
+      <w:proofErr w:type="spellStart"/>
+      <w:r>
+        <w:t>Godot</w:t>
+      </w:r>
+      <w:proofErr w:type="spellEnd"/>
+      <w:r>
+        <w:t xml:space="preserve"> felhasználóbarátnak számít, különösen a kezdők számára, köszönhetően a könnyű kialakításának, a különböző hardvereken nyújtott hatékony teljesítményének és az aktív közösségnek, amely folyamatosan hozzájárul a fejlesztéséhez.</w:t>
+      </w:r>
+    </w:p>
+    <w:p>
+      <w:r>
+        <w:br w:type="page"/>
+      </w:r>
+    </w:p>
+    <w:p>
+      <w:pPr>
+        <w:pStyle w:val="Cmsor3"/>
+        <w:rPr>
+          <w:color w:val="auto"/>
+        </w:rPr>
+      </w:pPr>
+      <w:r>
+        <w:rPr>
+          <w:color w:val="auto"/>
+        </w:rPr>
+        <w:lastRenderedPageBreak/>
+        <w:t xml:space="preserve">A </w:t>
+      </w:r>
+      <w:proofErr w:type="spellStart"/>
+      <w:r>
+        <w:rPr>
+          <w:color w:val="auto"/>
+        </w:rPr>
+        <w:t>Unity</w:t>
+      </w:r>
+      <w:proofErr w:type="spellEnd"/>
+      <w:r>
+        <w:rPr>
+          <w:color w:val="auto"/>
+        </w:rPr>
+        <w:t xml:space="preserve"> játékmotor</w:t>
+      </w:r>
+    </w:p>
+    <w:p/>
     <w:sectPr>
-      <w:footerReference w:type="default" r:id="rId23"/>
+      <w:footerReference w:type="default" r:id="rId25"/>
       <w:pgSz w:w="11906" w:h="16838"/>
       <w:pgMar w:top="1417" w:right="1417" w:bottom="1417" w:left="1417" w:header="708" w:footer="708" w:gutter="0"/>
       <w:cols w:space="708"/>
@@ -4171,7 +5019,7 @@
   <w:abstractNum w:abstractNumId="7" w15:restartNumberingAfterBreak="0">
     <w:nsid w:val="3BBA1FC2"/>
     <w:multiLevelType w:val="multilevel"/>
-    <w:tmpl w:val="1BF274AE"/>
+    <w:tmpl w:val="12989722"/>
     <w:lvl w:ilvl="0">
       <w:start w:val="1"/>
       <w:numFmt w:val="decimal"/>
@@ -4179,8 +5027,11 @@
       <w:lvlText w:val="%1"/>
       <w:lvlJc w:val="left"/>
       <w:pPr>
-        <w:ind w:left="432" w:hanging="432"/>
-      </w:pPr>
+        <w:ind w:left="999" w:hanging="432"/>
+      </w:pPr>
+      <w:rPr>
+        <w:color w:val="auto"/>
+      </w:rPr>
     </w:lvl>
     <w:lvl w:ilvl="1">
       <w:start w:val="1"/>

</xml_diff>